<commit_message>
Addressed Bugs for uploading a resume, replacing a resume.
</commit_message>
<xml_diff>
--- a/Documents/Deliverable 3-DD-Virtual Job FairV5.docx
+++ b/Documents/Deliverable 3-DD-Virtual Job FairV5.docx
@@ -425,7 +425,7 @@
               <w:szCs w:val="24"/>
             </w:rPr>
             <w:pict>
-              <v:rect id="Rectangle 130" o:spid="_x0000_s1031" style="position:absolute;margin-left:-26.4pt;margin-top:0;width:46.8pt;height:77.75pt;z-index:251653632;visibility:visible;mso-wrap-style:square;mso-width-percent:76;mso-height-percent:98;mso-top-percent:23;mso-wrap-distance-left:9pt;mso-wrap-distance-top:0;mso-wrap-distance-right:9pt;mso-wrap-distance-bottom:0;mso-position-horizontal:right;mso-position-horizontal-relative:margin;mso-position-vertical-relative:page;mso-width-percent:76;mso-height-percent:98;mso-top-percent:23;mso-width-relative:page;mso-height-relative:page;v-text-anchor:bottom" o:gfxdata="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" fillcolor="#5b9bd5 [3204]" stroked="f" strokeweight="1pt">
+              <v:rect id="Rectangle 130" o:spid="_x0000_s1031" style="position:absolute;margin-left:-30.8pt;margin-top:0;width:46.8pt;height:77.75pt;z-index:251653632;visibility:visible;mso-wrap-style:square;mso-width-percent:76;mso-height-percent:98;mso-top-percent:23;mso-wrap-distance-left:9pt;mso-wrap-distance-top:0;mso-wrap-distance-right:9pt;mso-wrap-distance-bottom:0;mso-position-horizontal:right;mso-position-horizontal-relative:margin;mso-position-vertical-relative:page;mso-width-percent:76;mso-height-percent:98;mso-top-percent:23;mso-width-relative:page;mso-height-relative:page;v-text-anchor:bottom" o:gfxdata="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" fillcolor="#5b9bd5 [3204]" stroked="f" strokeweight="1pt">
                 <v:path arrowok="t"/>
                 <o:lock v:ext="edit" aspectratio="t"/>
                 <v:textbox inset="3.6pt,,3.6pt">
@@ -8152,16 +8152,13 @@
       </w:r>
       <w:r>
         <w:rPr>
-          <w:rFonts w:ascii="Times New Roman" w:hAnsi="Times New Roman"/>
           <w:noProof/>
-          <w:sz w:val="23"/>
-          <w:szCs w:val="23"/>
         </w:rPr>
         <w:drawing>
-          <wp:inline distT="0" distB="0" distL="0" distR="0">
-            <wp:extent cx="1543050" cy="4057650"/>
-            <wp:effectExtent l="0" t="0" r="0" b="0"/>
-            <wp:docPr id="2114" name="Picture 2114" descr="Picture 21.png"/>
+          <wp:inline distT="0" distB="0" distL="0" distR="0" wp14:anchorId="6A74CC18" wp14:editId="3602EEA6">
+            <wp:extent cx="1562100" cy="3686175"/>
+            <wp:effectExtent l="0" t="0" r="0" b="9525"/>
+            <wp:docPr id="11" name="Picture 11"/>
             <wp:cNvGraphicFramePr>
               <a:graphicFrameLocks xmlns:a="http://schemas.openxmlformats.org/drawingml/2006/main" noChangeAspect="1"/>
             </wp:cNvGraphicFramePr>
@@ -8169,36 +8166,23 @@
               <a:graphicData uri="http://schemas.openxmlformats.org/drawingml/2006/picture">
                 <pic:pic xmlns:pic="http://schemas.openxmlformats.org/drawingml/2006/picture">
                   <pic:nvPicPr>
-                    <pic:cNvPr id="0" name="Picture 39" descr="Picture 21.png"/>
-                    <pic:cNvPicPr>
-                      <a:picLocks noChangeAspect="1" noChangeArrowheads="1"/>
-                    </pic:cNvPicPr>
+                    <pic:cNvPr id="1" name=""/>
+                    <pic:cNvPicPr/>
                   </pic:nvPicPr>
                   <pic:blipFill>
-                    <a:blip r:embed="rId23">
-                      <a:extLst>
-                        <a:ext uri="{28A0092B-C50C-407E-A947-70E740481C1C}">
-                          <a14:useLocalDpi xmlns:a14="http://schemas.microsoft.com/office/drawing/2010/main" val="0"/>
-                        </a:ext>
-                      </a:extLst>
-                    </a:blip>
-                    <a:srcRect/>
+                    <a:blip r:embed="rId23"/>
                     <a:stretch>
                       <a:fillRect/>
                     </a:stretch>
                   </pic:blipFill>
-                  <pic:spPr bwMode="auto">
+                  <pic:spPr>
                     <a:xfrm>
                       <a:off x="0" y="0"/>
-                      <a:ext cx="1543050" cy="4057650"/>
+                      <a:ext cx="1562100" cy="3686175"/>
                     </a:xfrm>
                     <a:prstGeom prst="rect">
                       <a:avLst/>
                     </a:prstGeom>
-                    <a:noFill/>
-                    <a:ln>
-                      <a:noFill/>
-                    </a:ln>
                   </pic:spPr>
                 </pic:pic>
               </a:graphicData>
@@ -9947,35 +9931,34 @@
           <w:sz w:val="24"/>
           <w:szCs w:val="24"/>
         </w:rPr>
-        <w:t>Ignored Jobs</w:t>
-      </w:r>
-    </w:p>
-    <w:p/>
-    <w:p>
-      <w:pPr>
-        <w:pStyle w:val="NoSpacing"/>
-        <w:spacing w:line="360" w:lineRule="auto"/>
-        <w:rPr>
-          <w:rFonts w:ascii="Times New Roman" w:hAnsi="Times New Roman" w:cs="Times New Roman"/>
-          <w:sz w:val="24"/>
-          <w:szCs w:val="24"/>
-        </w:rPr>
-      </w:pPr>
-      <w:r>
+        <w:t>Spring 2015 Guest Student User Search Job Sequence Diagram</w:t>
+      </w:r>
+    </w:p>
+    <w:p>
+      <w:pPr>
+        <w:spacing w:after="200" w:line="240" w:lineRule="auto"/>
         <w:rPr>
           <w:rFonts w:ascii="Times New Roman" w:eastAsia="Times New Roman" w:hAnsi="Times New Roman" w:cs="Times New Roman"/>
           <w:b/>
           <w:bCs/>
-          <w:noProof/>
-          <w:color w:val="000000"/>
           <w:sz w:val="23"/>
           <w:szCs w:val="23"/>
         </w:rPr>
+      </w:pPr>
+      <w:r>
+        <w:rPr>
+          <w:rFonts w:ascii="Times New Roman" w:eastAsia="Times New Roman" w:hAnsi="Times New Roman" w:cs="Times New Roman"/>
+          <w:b/>
+          <w:noProof/>
+          <w:sz w:val="23"/>
+          <w:szCs w:val="23"/>
+        </w:rPr>
+        <w:lastRenderedPageBreak/>
         <w:drawing>
-          <wp:inline distT="0" distB="0" distL="0" distR="0" wp14:anchorId="7E668011" wp14:editId="3D4BF7C6">
-            <wp:extent cx="5943600" cy="2786641"/>
+          <wp:inline distT="0" distB="0" distL="0" distR="0">
+            <wp:extent cx="6598285" cy="3540760"/>
             <wp:effectExtent l="0" t="0" r="0" b="0"/>
-            <wp:docPr id="8" name="Picture 8"/>
+            <wp:docPr id="4" name="Picture 4"/>
             <wp:cNvGraphicFramePr>
               <a:graphicFrameLocks xmlns:a="http://schemas.openxmlformats.org/drawingml/2006/main" noChangeAspect="1"/>
             </wp:cNvGraphicFramePr>
@@ -9983,29 +9966,36 @@
               <a:graphicData uri="http://schemas.openxmlformats.org/drawingml/2006/picture">
                 <pic:pic xmlns:pic="http://schemas.openxmlformats.org/drawingml/2006/picture">
                   <pic:nvPicPr>
-                    <pic:cNvPr id="13" name="Dynamic 1.png"/>
-                    <pic:cNvPicPr/>
+                    <pic:cNvPr id="0" name="Picture 5"/>
+                    <pic:cNvPicPr>
+                      <a:picLocks noChangeAspect="1" noChangeArrowheads="1"/>
+                    </pic:cNvPicPr>
                   </pic:nvPicPr>
                   <pic:blipFill>
-                    <a:blip r:embed="rId28" cstate="print">
+                    <a:blip r:embed="rId28">
                       <a:extLst>
                         <a:ext uri="{28A0092B-C50C-407E-A947-70E740481C1C}">
                           <a14:useLocalDpi xmlns:a14="http://schemas.microsoft.com/office/drawing/2010/main" val="0"/>
                         </a:ext>
                       </a:extLst>
                     </a:blip>
+                    <a:srcRect/>
                     <a:stretch>
                       <a:fillRect/>
                     </a:stretch>
                   </pic:blipFill>
-                  <pic:spPr>
+                  <pic:spPr bwMode="auto">
                     <a:xfrm>
                       <a:off x="0" y="0"/>
-                      <a:ext cx="5943600" cy="2786641"/>
+                      <a:ext cx="6598285" cy="3540760"/>
                     </a:xfrm>
                     <a:prstGeom prst="rect">
                       <a:avLst/>
                     </a:prstGeom>
+                    <a:noFill/>
+                    <a:ln>
+                      <a:noFill/>
+                    </a:ln>
                   </pic:spPr>
                 </pic:pic>
               </a:graphicData>
@@ -10013,6 +10003,115 @@
           </wp:inline>
         </w:drawing>
       </w:r>
+    </w:p>
+    <w:p>
+      <w:pPr>
+        <w:pStyle w:val="Heading2"/>
+        <w:rPr>
+          <w:rFonts w:ascii="Times New Roman" w:eastAsiaTheme="minorEastAsia" w:hAnsi="Times New Roman" w:cs="Times New Roman"/>
+          <w:b/>
+          <w:color w:val="auto"/>
+          <w:sz w:val="24"/>
+          <w:szCs w:val="24"/>
+        </w:rPr>
+      </w:pPr>
+    </w:p>
+    <w:p>
+      <w:pPr>
+        <w:pStyle w:val="Heading2"/>
+        <w:rPr>
+          <w:rFonts w:ascii="Times New Roman" w:eastAsiaTheme="minorEastAsia" w:hAnsi="Times New Roman" w:cs="Times New Roman"/>
+          <w:b/>
+          <w:color w:val="auto"/>
+          <w:sz w:val="24"/>
+          <w:szCs w:val="24"/>
+        </w:rPr>
+      </w:pPr>
+      <w:r>
+        <w:rPr>
+          <w:rFonts w:ascii="Times New Roman" w:eastAsiaTheme="minorEastAsia" w:hAnsi="Times New Roman" w:cs="Times New Roman"/>
+          <w:b/>
+          <w:color w:val="auto"/>
+          <w:sz w:val="24"/>
+          <w:szCs w:val="24"/>
+        </w:rPr>
+        <w:t>Spring 2015 Guest Employer User Job Post Sequence Diagram</w:t>
+      </w:r>
+    </w:p>
+    <w:p/>
+    <w:p>
+      <w:pPr>
+        <w:pStyle w:val="Heading2"/>
+        <w:rPr>
+          <w:sz w:val="28"/>
+        </w:rPr>
+      </w:pPr>
+      <w:r>
+        <w:rPr>
+          <w:noProof/>
+          <w:sz w:val="28"/>
+        </w:rPr>
+        <w:drawing>
+          <wp:inline distT="0" distB="0" distL="0" distR="0">
+            <wp:extent cx="6020435" cy="3496945"/>
+            <wp:effectExtent l="0" t="0" r="0" b="0"/>
+            <wp:docPr id="2" name="Picture 2"/>
+            <wp:cNvGraphicFramePr>
+              <a:graphicFrameLocks xmlns:a="http://schemas.openxmlformats.org/drawingml/2006/main" noChangeAspect="1"/>
+            </wp:cNvGraphicFramePr>
+            <a:graphic xmlns:a="http://schemas.openxmlformats.org/drawingml/2006/main">
+              <a:graphicData uri="http://schemas.openxmlformats.org/drawingml/2006/picture">
+                <pic:pic xmlns:pic="http://schemas.openxmlformats.org/drawingml/2006/picture">
+                  <pic:nvPicPr>
+                    <pic:cNvPr id="0" name="Picture 10"/>
+                    <pic:cNvPicPr>
+                      <a:picLocks noChangeAspect="1" noChangeArrowheads="1"/>
+                    </pic:cNvPicPr>
+                  </pic:nvPicPr>
+                  <pic:blipFill>
+                    <a:blip r:embed="rId29">
+                      <a:extLst>
+                        <a:ext uri="{28A0092B-C50C-407E-A947-70E740481C1C}">
+                          <a14:useLocalDpi xmlns:a14="http://schemas.microsoft.com/office/drawing/2010/main" val="0"/>
+                        </a:ext>
+                      </a:extLst>
+                    </a:blip>
+                    <a:srcRect/>
+                    <a:stretch>
+                      <a:fillRect/>
+                    </a:stretch>
+                  </pic:blipFill>
+                  <pic:spPr bwMode="auto">
+                    <a:xfrm>
+                      <a:off x="0" y="0"/>
+                      <a:ext cx="6020435" cy="3496945"/>
+                    </a:xfrm>
+                    <a:prstGeom prst="rect">
+                      <a:avLst/>
+                    </a:prstGeom>
+                    <a:noFill/>
+                    <a:ln>
+                      <a:noFill/>
+                    </a:ln>
+                  </pic:spPr>
+                </pic:pic>
+              </a:graphicData>
+            </a:graphic>
+          </wp:inline>
+        </w:drawing>
+      </w:r>
+    </w:p>
+    <w:p>
+      <w:pPr>
+        <w:pStyle w:val="Heading2"/>
+        <w:rPr>
+          <w:rFonts w:ascii="Times New Roman" w:eastAsiaTheme="minorEastAsia" w:hAnsi="Times New Roman" w:cs="Times New Roman"/>
+          <w:b/>
+          <w:color w:val="auto"/>
+          <w:sz w:val="24"/>
+          <w:szCs w:val="24"/>
+        </w:rPr>
+      </w:pPr>
     </w:p>
     <w:p>
       <w:pPr>
@@ -10078,7 +10177,7 @@
                     <pic:cNvPicPr/>
                   </pic:nvPicPr>
                   <pic:blipFill>
-                    <a:blip r:embed="rId29">
+                    <a:blip r:embed="rId30">
                       <a:extLst>
                         <a:ext uri="{28A0092B-C50C-407E-A947-70E740481C1C}">
                           <a14:useLocalDpi xmlns:a14="http://schemas.microsoft.com/office/drawing/2010/main" val="0"/>
@@ -10818,13 +10917,14 @@
       </w:pPr>
       <w:r>
         <w:rPr>
+          <w:rFonts w:ascii="Times New Roman" w:hAnsi="Times New Roman"/>
           <w:noProof/>
         </w:rPr>
         <w:drawing>
-          <wp:inline distT="0" distB="0" distL="0" distR="0" wp14:anchorId="1E0E833F" wp14:editId="2DCDC3C2">
-            <wp:extent cx="5943600" cy="4770927"/>
+          <wp:inline distT="0" distB="0" distL="0" distR="0">
+            <wp:extent cx="5943600" cy="4707255"/>
             <wp:effectExtent l="0" t="0" r="0" b="0"/>
-            <wp:docPr id="5" name="Picture 5"/>
+            <wp:docPr id="1" name="Picture 1"/>
             <wp:cNvGraphicFramePr>
               <a:graphicFrameLocks xmlns:a="http://schemas.openxmlformats.org/drawingml/2006/main" noChangeAspect="1"/>
             </wp:cNvGraphicFramePr>
@@ -10832,11 +10932,11 @@
               <a:graphicData uri="http://schemas.openxmlformats.org/drawingml/2006/picture">
                 <pic:pic xmlns:pic="http://schemas.openxmlformats.org/drawingml/2006/picture">
                   <pic:nvPicPr>
-                    <pic:cNvPr id="5" name="Drawing2.png"/>
+                    <pic:cNvPr id="1" name="Drawing2.png"/>
                     <pic:cNvPicPr/>
                   </pic:nvPicPr>
                   <pic:blipFill>
-                    <a:blip r:embed="rId30">
+                    <a:blip r:embed="rId31">
                       <a:extLst>
                         <a:ext uri="{28A0092B-C50C-407E-A947-70E740481C1C}">
                           <a14:useLocalDpi xmlns:a14="http://schemas.microsoft.com/office/drawing/2010/main" val="0"/>
@@ -10850,7 +10950,7 @@
                   <pic:spPr>
                     <a:xfrm>
                       <a:off x="0" y="0"/>
-                      <a:ext cx="5943600" cy="4770927"/>
+                      <a:ext cx="5943600" cy="4707255"/>
                     </a:xfrm>
                     <a:prstGeom prst="rect">
                       <a:avLst/>
@@ -11223,8 +11323,18 @@
                 <w:sz w:val="24"/>
                 <w:szCs w:val="24"/>
               </w:rPr>
+              <w:t>Pre-</w:t>
+            </w:r>
+            <w:r>
+              <w:rPr>
+                <w:rFonts w:ascii="Times New Roman" w:eastAsia="Times New Roman" w:hAnsi="Times New Roman" w:cs="Times New Roman"/>
+                <w:b/>
+                <w:bCs/>
+                <w:sz w:val="24"/>
+                <w:szCs w:val="24"/>
+              </w:rPr>
               <w:lastRenderedPageBreak/>
-              <w:t>Pre-conditions</w:t>
+              <w:t>conditions</w:t>
             </w:r>
           </w:p>
         </w:tc>
@@ -11265,6 +11375,7 @@
                 <w:sz w:val="24"/>
                 <w:szCs w:val="24"/>
               </w:rPr>
+              <w:lastRenderedPageBreak/>
               <w:t xml:space="preserve">User is </w:t>
             </w:r>
             <w:r>
@@ -11298,6 +11409,7 @@
                 <w:sz w:val="24"/>
                 <w:szCs w:val="24"/>
               </w:rPr>
+              <w:lastRenderedPageBreak/>
               <w:t>User is in the Jobs page.</w:t>
             </w:r>
           </w:p>
@@ -11338,6 +11450,7 @@
                 <w:sz w:val="24"/>
                 <w:szCs w:val="24"/>
               </w:rPr>
+              <w:lastRenderedPageBreak/>
               <w:t>Steps</w:t>
             </w:r>
           </w:p>
@@ -12393,7 +12506,6 @@
                 <w:sz w:val="24"/>
                 <w:szCs w:val="24"/>
               </w:rPr>
-              <w:lastRenderedPageBreak/>
               <w:t>Exceptions</w:t>
             </w:r>
           </w:p>
@@ -13558,18 +13670,7 @@
                 <w:sz w:val="24"/>
                 <w:szCs w:val="24"/>
               </w:rPr>
-              <w:t>Pre-</w:t>
-            </w:r>
-            <w:r>
-              <w:rPr>
-                <w:rFonts w:ascii="Times New Roman" w:eastAsia="Times New Roman" w:hAnsi="Times New Roman" w:cs="Times New Roman"/>
-                <w:b/>
-                <w:bCs/>
-                <w:sz w:val="24"/>
-                <w:szCs w:val="24"/>
-              </w:rPr>
-              <w:lastRenderedPageBreak/>
-              <w:t>conditions</w:t>
+              <w:t>Pre-conditions</w:t>
             </w:r>
           </w:p>
         </w:tc>
@@ -13610,7 +13711,6 @@
                 <w:sz w:val="24"/>
                 <w:szCs w:val="24"/>
               </w:rPr>
-              <w:lastRenderedPageBreak/>
               <w:t>User is logged in.</w:t>
             </w:r>
           </w:p>
@@ -13635,7 +13735,6 @@
                 <w:sz w:val="24"/>
                 <w:szCs w:val="24"/>
               </w:rPr>
-              <w:lastRenderedPageBreak/>
               <w:t>User is in the Jobs page.</w:t>
             </w:r>
           </w:p>
@@ -14108,7 +14207,6 @@
           <w:color w:val="5B9BD5" w:themeColor="accent1"/>
           <w:sz w:val="28"/>
         </w:rPr>
-        <w:lastRenderedPageBreak/>
         <w:t>5.4.</w:t>
       </w:r>
       <w:r>
@@ -14817,8 +14915,17 @@
           <w:sz w:val="24"/>
           <w:szCs w:val="28"/>
         </w:rPr>
+        <w:t xml:space="preserve">As the admin of virtual job fair, I would like to be able to install this project on different places (e.g., vjf.cis.fiu.edu, vjf-dev.cis.fiu.edu, or localhost). There </w:t>
+      </w:r>
+      <w:r>
+        <w:rPr>
+          <w:rFonts w:ascii="Times New Roman" w:eastAsia="Times New Roman" w:hAnsi="Times New Roman" w:cs="Helvetica Neue"/>
+          <w:color w:val="262626"/>
+          <w:sz w:val="24"/>
+          <w:szCs w:val="28"/>
+        </w:rPr>
         <w:lastRenderedPageBreak/>
-        <w:t xml:space="preserve">As the admin of virtual job fair, I would like to be able to install this project on different places (e.g., vjf.cis.fiu.edu, vjf-dev.cis.fiu.edu, or localhost). There should not be anywhere in the code referring directly to the actual base </w:t>
+        <w:t xml:space="preserve">should not be anywhere in the code referring directly to the actual base </w:t>
       </w:r>
       <w:proofErr w:type="spellStart"/>
       <w:proofErr w:type="gramStart"/>
@@ -14897,175 +15004,431 @@
       <w:pPr>
         <w:spacing w:line="360" w:lineRule="auto"/>
         <w:rPr>
-          <w:rFonts w:ascii="Times New Roman" w:eastAsia="Times New Roman" w:hAnsi="Times New Roman" w:cs="Helvetica Neue"/>
-          <w:color w:val="262626"/>
-          <w:sz w:val="24"/>
-          <w:szCs w:val="28"/>
-        </w:rPr>
-      </w:pPr>
-      <w:r>
-        <w:rPr>
-          <w:rFonts w:ascii="Times New Roman" w:eastAsia="Times New Roman" w:hAnsi="Times New Roman" w:cs="Helvetica Neue"/>
-          <w:color w:val="262626"/>
-          <w:sz w:val="24"/>
-          <w:szCs w:val="28"/>
-        </w:rPr>
-        <w:t xml:space="preserve">Meeting </w:t>
-      </w:r>
-      <w:r>
-        <w:rPr>
-          <w:rFonts w:ascii="Times New Roman" w:eastAsia="Times New Roman" w:hAnsi="Times New Roman" w:cs="Helvetica Neue"/>
-          <w:color w:val="262626"/>
-          <w:sz w:val="24"/>
-          <w:szCs w:val="28"/>
-        </w:rPr>
-        <w:t>3</w:t>
-      </w:r>
-      <w:r>
-        <w:rPr>
-          <w:rFonts w:ascii="Times New Roman" w:eastAsia="Times New Roman" w:hAnsi="Times New Roman" w:cs="Helvetica Neue"/>
-          <w:color w:val="262626"/>
-          <w:sz w:val="24"/>
-          <w:szCs w:val="28"/>
-        </w:rPr>
-        <w:t>:</w:t>
-      </w:r>
-    </w:p>
-    <w:p>
-      <w:pPr>
-        <w:spacing w:line="360" w:lineRule="auto"/>
-        <w:rPr>
-          <w:rFonts w:ascii="Times New Roman" w:eastAsia="Times New Roman" w:hAnsi="Times New Roman" w:cs="Helvetica Neue"/>
-          <w:color w:val="262626"/>
-          <w:sz w:val="24"/>
-          <w:szCs w:val="28"/>
-        </w:rPr>
-      </w:pPr>
-      <w:r>
-        <w:rPr>
-          <w:rFonts w:ascii="Times New Roman" w:eastAsia="Times New Roman" w:hAnsi="Times New Roman" w:cs="Helvetica Neue"/>
-          <w:color w:val="262626"/>
-          <w:sz w:val="24"/>
-          <w:szCs w:val="28"/>
-        </w:rPr>
-        <w:t>Date: 1/</w:t>
-      </w:r>
-      <w:r>
-        <w:rPr>
-          <w:rFonts w:ascii="Times New Roman" w:eastAsia="Times New Roman" w:hAnsi="Times New Roman" w:cs="Helvetica Neue"/>
-          <w:color w:val="262626"/>
-          <w:sz w:val="24"/>
-          <w:szCs w:val="28"/>
-        </w:rPr>
-        <w:t>30</w:t>
-      </w:r>
-      <w:r>
-        <w:rPr>
-          <w:rFonts w:ascii="Times New Roman" w:eastAsia="Times New Roman" w:hAnsi="Times New Roman" w:cs="Helvetica Neue"/>
-          <w:color w:val="262626"/>
-          <w:sz w:val="24"/>
-          <w:szCs w:val="28"/>
-        </w:rPr>
-        <w:t>2015</w:t>
-      </w:r>
-    </w:p>
-    <w:p>
-      <w:pPr>
-        <w:spacing w:line="360" w:lineRule="auto"/>
-        <w:rPr>
-          <w:rFonts w:ascii="Times New Roman" w:eastAsia="Times New Roman" w:hAnsi="Times New Roman" w:cs="Helvetica Neue"/>
-          <w:color w:val="262626"/>
-          <w:sz w:val="24"/>
-          <w:szCs w:val="28"/>
-        </w:rPr>
-      </w:pPr>
-      <w:r>
-        <w:rPr>
-          <w:rFonts w:ascii="Times New Roman" w:eastAsia="Times New Roman" w:hAnsi="Times New Roman" w:cs="Helvetica Neue"/>
-          <w:color w:val="262626"/>
-          <w:sz w:val="24"/>
-          <w:szCs w:val="28"/>
-        </w:rPr>
-        <w:t xml:space="preserve">Start Time: </w:t>
-      </w:r>
-      <w:r>
-        <w:rPr>
-          <w:rFonts w:ascii="Times New Roman" w:eastAsia="Times New Roman" w:hAnsi="Times New Roman" w:cs="Helvetica Neue"/>
-          <w:color w:val="262626"/>
-          <w:sz w:val="24"/>
-          <w:szCs w:val="28"/>
-        </w:rPr>
-        <w:t>5</w:t>
-      </w:r>
-      <w:r>
-        <w:rPr>
-          <w:rFonts w:ascii="Times New Roman" w:eastAsia="Times New Roman" w:hAnsi="Times New Roman" w:cs="Helvetica Neue"/>
-          <w:color w:val="262626"/>
-          <w:sz w:val="24"/>
-          <w:szCs w:val="28"/>
-        </w:rPr>
-        <w:t>:30 AM</w:t>
-      </w:r>
-    </w:p>
-    <w:p>
-      <w:pPr>
-        <w:spacing w:line="360" w:lineRule="auto"/>
-        <w:rPr>
-          <w:rFonts w:ascii="Times New Roman" w:eastAsia="Times New Roman" w:hAnsi="Times New Roman" w:cs="Helvetica Neue"/>
-          <w:color w:val="262626"/>
-          <w:sz w:val="24"/>
-          <w:szCs w:val="28"/>
-        </w:rPr>
-      </w:pPr>
-      <w:r>
-        <w:rPr>
-          <w:rFonts w:ascii="Times New Roman" w:eastAsia="Times New Roman" w:hAnsi="Times New Roman" w:cs="Helvetica Neue"/>
-          <w:color w:val="262626"/>
-          <w:sz w:val="24"/>
-          <w:szCs w:val="28"/>
-        </w:rPr>
-        <w:t xml:space="preserve">End Time: </w:t>
-      </w:r>
-      <w:r>
-        <w:rPr>
-          <w:rFonts w:ascii="Times New Roman" w:eastAsia="Times New Roman" w:hAnsi="Times New Roman" w:cs="Helvetica Neue"/>
-          <w:color w:val="262626"/>
-          <w:sz w:val="24"/>
-          <w:szCs w:val="28"/>
-        </w:rPr>
-        <w:t>7</w:t>
-      </w:r>
-      <w:r>
-        <w:rPr>
-          <w:rFonts w:ascii="Times New Roman" w:eastAsia="Times New Roman" w:hAnsi="Times New Roman" w:cs="Helvetica Neue"/>
-          <w:color w:val="262626"/>
-          <w:sz w:val="24"/>
-          <w:szCs w:val="28"/>
-        </w:rPr>
-        <w:t>:30 AM</w:t>
-      </w:r>
-    </w:p>
-    <w:p>
-      <w:pPr>
-        <w:spacing w:line="360" w:lineRule="auto"/>
-        <w:rPr>
-          <w:rFonts w:ascii="Times New Roman" w:eastAsia="Times New Roman" w:hAnsi="Times New Roman" w:cs="Helvetica Neue"/>
-          <w:color w:val="262626"/>
-          <w:sz w:val="24"/>
-          <w:szCs w:val="28"/>
-        </w:rPr>
-      </w:pPr>
-      <w:r>
-        <w:rPr>
-          <w:rFonts w:ascii="Times New Roman" w:eastAsia="Times New Roman" w:hAnsi="Times New Roman" w:cs="Helvetica Neue"/>
-          <w:color w:val="262626"/>
-          <w:sz w:val="24"/>
-          <w:szCs w:val="28"/>
-        </w:rPr>
-        <w:t>User stories review</w:t>
+          <w:rFonts w:ascii="Times New Roman" w:eastAsia="Times New Roman" w:hAnsi="Times New Roman" w:cs="Times New Roman"/>
+          <w:sz w:val="24"/>
+          <w:szCs w:val="24"/>
+        </w:rPr>
+      </w:pPr>
+      <w:r>
+        <w:rPr>
+          <w:rFonts w:ascii="Times New Roman" w:eastAsia="Times New Roman" w:hAnsi="Times New Roman" w:cs="Times New Roman"/>
+          <w:sz w:val="24"/>
+          <w:szCs w:val="24"/>
+        </w:rPr>
+        <w:t>Meeting 3:</w:t>
+      </w:r>
+    </w:p>
+    <w:p>
+      <w:pPr>
+        <w:spacing w:line="360" w:lineRule="auto"/>
+        <w:rPr>
+          <w:rFonts w:ascii="Times New Roman" w:eastAsia="Times New Roman" w:hAnsi="Times New Roman" w:cs="Times New Roman"/>
+          <w:sz w:val="24"/>
+          <w:szCs w:val="24"/>
+        </w:rPr>
+      </w:pPr>
+      <w:r>
+        <w:rPr>
+          <w:rFonts w:ascii="Times New Roman" w:eastAsia="Times New Roman" w:hAnsi="Times New Roman" w:cs="Times New Roman"/>
+          <w:sz w:val="24"/>
+          <w:szCs w:val="24"/>
+        </w:rPr>
+        <w:t>Date: 1/30/2015</w:t>
+      </w:r>
+    </w:p>
+    <w:p>
+      <w:pPr>
+        <w:spacing w:line="360" w:lineRule="auto"/>
+        <w:rPr>
+          <w:rFonts w:ascii="Times New Roman" w:eastAsia="Times New Roman" w:hAnsi="Times New Roman" w:cs="Times New Roman"/>
+          <w:sz w:val="24"/>
+          <w:szCs w:val="24"/>
+        </w:rPr>
+      </w:pPr>
+      <w:r>
+        <w:rPr>
+          <w:rFonts w:ascii="Times New Roman" w:eastAsia="Times New Roman" w:hAnsi="Times New Roman" w:cs="Times New Roman"/>
+          <w:sz w:val="24"/>
+          <w:szCs w:val="24"/>
+        </w:rPr>
+        <w:t>Start Time: 5:15 PM</w:t>
+      </w:r>
+    </w:p>
+    <w:p>
+      <w:pPr>
+        <w:spacing w:line="360" w:lineRule="auto"/>
+        <w:rPr>
+          <w:rFonts w:ascii="Times New Roman" w:eastAsia="Times New Roman" w:hAnsi="Times New Roman" w:cs="Times New Roman"/>
+          <w:sz w:val="24"/>
+          <w:szCs w:val="24"/>
+        </w:rPr>
+      </w:pPr>
+      <w:r>
+        <w:rPr>
+          <w:rFonts w:ascii="Times New Roman" w:eastAsia="Times New Roman" w:hAnsi="Times New Roman" w:cs="Times New Roman"/>
+          <w:sz w:val="24"/>
+          <w:szCs w:val="24"/>
+        </w:rPr>
+        <w:t>End Time: 6:30 PM</w:t>
       </w:r>
       <w:bookmarkStart w:id="23" w:name="_GoBack"/>
       <w:bookmarkEnd w:id="23"/>
+    </w:p>
+    <w:p>
+      <w:pPr>
+        <w:spacing w:line="360" w:lineRule="auto"/>
+        <w:rPr>
+          <w:rFonts w:ascii="Times New Roman" w:eastAsia="Times New Roman" w:hAnsi="Times New Roman" w:cs="Times New Roman"/>
+          <w:sz w:val="24"/>
+          <w:szCs w:val="24"/>
+        </w:rPr>
+      </w:pPr>
+      <w:r>
+        <w:rPr>
+          <w:rFonts w:ascii="Times New Roman" w:eastAsia="Times New Roman" w:hAnsi="Times New Roman" w:cs="Times New Roman"/>
+          <w:sz w:val="24"/>
+          <w:szCs w:val="24"/>
+        </w:rPr>
+        <w:t xml:space="preserve">Met with instructor </w:t>
+      </w:r>
+      <w:proofErr w:type="spellStart"/>
+      <w:r>
+        <w:rPr>
+          <w:rFonts w:ascii="Times New Roman" w:eastAsia="Times New Roman" w:hAnsi="Times New Roman" w:cs="Times New Roman"/>
+          <w:sz w:val="24"/>
+          <w:szCs w:val="24"/>
+        </w:rPr>
+        <w:t>Sadjadi</w:t>
+      </w:r>
+      <w:proofErr w:type="spellEnd"/>
+      <w:r>
+        <w:rPr>
+          <w:rFonts w:ascii="Times New Roman" w:eastAsia="Times New Roman" w:hAnsi="Times New Roman" w:cs="Times New Roman"/>
+          <w:sz w:val="24"/>
+          <w:szCs w:val="24"/>
+        </w:rPr>
+        <w:t xml:space="preserve"> and mentor Juan Caraballo and went over the user stories collected. We decided that the most important stories are the ones that improves the student and employer user directly.</w:t>
+      </w:r>
+    </w:p>
+    <w:p>
+      <w:pPr>
+        <w:spacing w:line="360" w:lineRule="auto"/>
+        <w:rPr>
+          <w:rFonts w:ascii="Times New Roman" w:eastAsia="Times New Roman" w:hAnsi="Times New Roman" w:cs="Times New Roman"/>
+          <w:sz w:val="24"/>
+          <w:szCs w:val="24"/>
+        </w:rPr>
+      </w:pPr>
+    </w:p>
+    <w:p>
+      <w:pPr>
+        <w:rPr>
+          <w:rFonts w:ascii="Times New Roman" w:eastAsia="Times New Roman" w:hAnsi="Times New Roman" w:cs="Times New Roman"/>
+          <w:sz w:val="24"/>
+          <w:szCs w:val="24"/>
+        </w:rPr>
+      </w:pPr>
+      <w:r>
+        <w:rPr>
+          <w:rFonts w:ascii="Times New Roman" w:eastAsia="Times New Roman" w:hAnsi="Times New Roman" w:cs="Times New Roman"/>
+          <w:sz w:val="24"/>
+          <w:szCs w:val="24"/>
+        </w:rPr>
+        <w:t>Meeting 4:</w:t>
+      </w:r>
+    </w:p>
+    <w:p>
+      <w:pPr>
+        <w:rPr>
+          <w:rFonts w:ascii="Times New Roman" w:eastAsia="Times New Roman" w:hAnsi="Times New Roman" w:cs="Times New Roman"/>
+          <w:sz w:val="24"/>
+          <w:szCs w:val="24"/>
+        </w:rPr>
+      </w:pPr>
+      <w:r>
+        <w:rPr>
+          <w:rFonts w:ascii="Times New Roman" w:eastAsia="Times New Roman" w:hAnsi="Times New Roman" w:cs="Times New Roman"/>
+          <w:sz w:val="24"/>
+          <w:szCs w:val="24"/>
+        </w:rPr>
+        <w:t>Date: 2/2/2015</w:t>
+      </w:r>
+    </w:p>
+    <w:p>
+      <w:pPr>
+        <w:rPr>
+          <w:rFonts w:ascii="Times New Roman" w:eastAsia="Times New Roman" w:hAnsi="Times New Roman" w:cs="Times New Roman"/>
+          <w:sz w:val="24"/>
+          <w:szCs w:val="24"/>
+        </w:rPr>
+      </w:pPr>
+      <w:r>
+        <w:rPr>
+          <w:rFonts w:ascii="Times New Roman" w:eastAsia="Times New Roman" w:hAnsi="Times New Roman" w:cs="Times New Roman"/>
+          <w:sz w:val="24"/>
+          <w:szCs w:val="24"/>
+        </w:rPr>
+        <w:t>Start Time: 9:40 PM</w:t>
+      </w:r>
+    </w:p>
+    <w:p>
+      <w:pPr>
+        <w:rPr>
+          <w:rFonts w:ascii="Times New Roman" w:eastAsia="Times New Roman" w:hAnsi="Times New Roman" w:cs="Times New Roman"/>
+          <w:sz w:val="24"/>
+          <w:szCs w:val="24"/>
+        </w:rPr>
+      </w:pPr>
+      <w:r>
+        <w:rPr>
+          <w:rFonts w:ascii="Times New Roman" w:eastAsia="Times New Roman" w:hAnsi="Times New Roman" w:cs="Times New Roman"/>
+          <w:sz w:val="24"/>
+          <w:szCs w:val="24"/>
+        </w:rPr>
+        <w:t>End Time: 10:00 PM</w:t>
+      </w:r>
+    </w:p>
+    <w:p>
+      <w:pPr>
+        <w:rPr>
+          <w:rFonts w:ascii="Times New Roman" w:eastAsia="Times New Roman" w:hAnsi="Times New Roman" w:cs="Times New Roman"/>
+          <w:sz w:val="24"/>
+          <w:szCs w:val="24"/>
+        </w:rPr>
+      </w:pPr>
+      <w:r>
+        <w:rPr>
+          <w:rFonts w:ascii="Times New Roman" w:eastAsia="Times New Roman" w:hAnsi="Times New Roman" w:cs="Times New Roman"/>
+          <w:sz w:val="24"/>
+          <w:szCs w:val="24"/>
+        </w:rPr>
+        <w:t xml:space="preserve">Met with product owner Juan Caraballo to discuss new stories ideas (One click application process for students, administrator reporting service and on the fly resume creation). He instructed me of the policies regarding applying jobs fetched from the different API’s used by VJF. He encouraged me to follow the one click application process for jobs that are directly posted on the VJF system. </w:t>
+      </w:r>
+    </w:p>
+    <w:p>
+      <w:pPr>
+        <w:rPr>
+          <w:rFonts w:ascii="Times New Roman" w:eastAsia="Times New Roman" w:hAnsi="Times New Roman" w:cs="Times New Roman"/>
+          <w:sz w:val="24"/>
+          <w:szCs w:val="24"/>
+        </w:rPr>
+      </w:pPr>
+    </w:p>
+    <w:p>
+      <w:pPr>
+        <w:rPr>
+          <w:rFonts w:ascii="Times New Roman" w:eastAsia="Times New Roman" w:hAnsi="Times New Roman" w:cs="Times New Roman"/>
+          <w:sz w:val="24"/>
+          <w:szCs w:val="24"/>
+        </w:rPr>
+      </w:pPr>
+      <w:r>
+        <w:rPr>
+          <w:rFonts w:ascii="Times New Roman" w:eastAsia="Times New Roman" w:hAnsi="Times New Roman" w:cs="Times New Roman"/>
+          <w:sz w:val="24"/>
+          <w:szCs w:val="24"/>
+        </w:rPr>
+        <w:t>Meeting 5:</w:t>
+      </w:r>
+    </w:p>
+    <w:p>
+      <w:pPr>
+        <w:rPr>
+          <w:rFonts w:ascii="Times New Roman" w:eastAsia="Times New Roman" w:hAnsi="Times New Roman" w:cs="Times New Roman"/>
+          <w:sz w:val="24"/>
+          <w:szCs w:val="24"/>
+        </w:rPr>
+      </w:pPr>
+      <w:r>
+        <w:rPr>
+          <w:rFonts w:ascii="Times New Roman" w:eastAsia="Times New Roman" w:hAnsi="Times New Roman" w:cs="Times New Roman"/>
+          <w:sz w:val="24"/>
+          <w:szCs w:val="24"/>
+        </w:rPr>
+        <w:t>Date: 2/9/2015</w:t>
+      </w:r>
+    </w:p>
+    <w:p>
+      <w:pPr>
+        <w:rPr>
+          <w:rFonts w:ascii="Times New Roman" w:eastAsia="Times New Roman" w:hAnsi="Times New Roman" w:cs="Times New Roman"/>
+          <w:sz w:val="24"/>
+          <w:szCs w:val="24"/>
+        </w:rPr>
+      </w:pPr>
+      <w:r>
+        <w:rPr>
+          <w:rFonts w:ascii="Times New Roman" w:eastAsia="Times New Roman" w:hAnsi="Times New Roman" w:cs="Times New Roman"/>
+          <w:sz w:val="24"/>
+          <w:szCs w:val="24"/>
+        </w:rPr>
+        <w:t>Start Time: 10:00 PM</w:t>
+      </w:r>
+    </w:p>
+    <w:p>
+      <w:pPr>
+        <w:rPr>
+          <w:rFonts w:ascii="Times New Roman" w:eastAsia="Times New Roman" w:hAnsi="Times New Roman" w:cs="Times New Roman"/>
+          <w:sz w:val="24"/>
+          <w:szCs w:val="24"/>
+        </w:rPr>
+      </w:pPr>
+      <w:r>
+        <w:rPr>
+          <w:rFonts w:ascii="Times New Roman" w:eastAsia="Times New Roman" w:hAnsi="Times New Roman" w:cs="Times New Roman"/>
+          <w:sz w:val="24"/>
+          <w:szCs w:val="24"/>
+        </w:rPr>
+        <w:t>End Time: 10:20 PM</w:t>
+      </w:r>
+    </w:p>
+    <w:p>
+      <w:pPr>
+        <w:rPr>
+          <w:rFonts w:ascii="Times New Roman" w:eastAsia="Times New Roman" w:hAnsi="Times New Roman" w:cs="Times New Roman"/>
+          <w:sz w:val="24"/>
+          <w:szCs w:val="24"/>
+        </w:rPr>
+      </w:pPr>
+      <w:r>
+        <w:rPr>
+          <w:rFonts w:ascii="Times New Roman" w:eastAsia="Times New Roman" w:hAnsi="Times New Roman" w:cs="Times New Roman"/>
+          <w:sz w:val="24"/>
+          <w:szCs w:val="24"/>
+        </w:rPr>
+        <w:t>Met with product owner Juan Caraballo regarding the user stories chosen for the project. In particular he is interested in the Guest Employer and the Guest Student User. We agreed to have another meeting on Thursday, February 12, 2015 at 4:00 PM.</w:t>
+      </w:r>
+    </w:p>
+    <w:p>
+      <w:pPr>
+        <w:rPr>
+          <w:rFonts w:ascii="Times New Roman" w:eastAsia="Times New Roman" w:hAnsi="Times New Roman" w:cs="Times New Roman"/>
+          <w:sz w:val="24"/>
+          <w:szCs w:val="24"/>
+        </w:rPr>
+      </w:pPr>
+    </w:p>
+    <w:p>
+      <w:pPr>
+        <w:rPr>
+          <w:rFonts w:ascii="Times New Roman" w:eastAsia="Times New Roman" w:hAnsi="Times New Roman" w:cs="Times New Roman"/>
+          <w:sz w:val="24"/>
+          <w:szCs w:val="24"/>
+        </w:rPr>
+      </w:pPr>
+      <w:r>
+        <w:rPr>
+          <w:rFonts w:ascii="Times New Roman" w:eastAsia="Times New Roman" w:hAnsi="Times New Roman" w:cs="Times New Roman"/>
+          <w:sz w:val="24"/>
+          <w:szCs w:val="24"/>
+        </w:rPr>
+        <w:t>Meeting 6:</w:t>
+      </w:r>
+    </w:p>
+    <w:p>
+      <w:pPr>
+        <w:rPr>
+          <w:rFonts w:ascii="Times New Roman" w:eastAsia="Times New Roman" w:hAnsi="Times New Roman" w:cs="Times New Roman"/>
+          <w:sz w:val="24"/>
+          <w:szCs w:val="24"/>
+        </w:rPr>
+      </w:pPr>
+      <w:r>
+        <w:rPr>
+          <w:rFonts w:ascii="Times New Roman" w:eastAsia="Times New Roman" w:hAnsi="Times New Roman" w:cs="Times New Roman"/>
+          <w:sz w:val="24"/>
+          <w:szCs w:val="24"/>
+        </w:rPr>
+        <w:t>Date: 2/13/2015</w:t>
+      </w:r>
+    </w:p>
+    <w:p>
+      <w:pPr>
+        <w:rPr>
+          <w:rFonts w:ascii="Times New Roman" w:eastAsia="Times New Roman" w:hAnsi="Times New Roman" w:cs="Times New Roman"/>
+          <w:sz w:val="24"/>
+          <w:szCs w:val="24"/>
+        </w:rPr>
+      </w:pPr>
+      <w:r>
+        <w:rPr>
+          <w:rFonts w:ascii="Times New Roman" w:eastAsia="Times New Roman" w:hAnsi="Times New Roman" w:cs="Times New Roman"/>
+          <w:sz w:val="24"/>
+          <w:szCs w:val="24"/>
+        </w:rPr>
+        <w:t>Start Time: 5:00 PM</w:t>
+      </w:r>
+    </w:p>
+    <w:p>
+      <w:pPr>
+        <w:rPr>
+          <w:rFonts w:ascii="Times New Roman" w:eastAsia="Times New Roman" w:hAnsi="Times New Roman" w:cs="Times New Roman"/>
+          <w:sz w:val="24"/>
+          <w:szCs w:val="24"/>
+        </w:rPr>
+      </w:pPr>
+      <w:r>
+        <w:rPr>
+          <w:rFonts w:ascii="Times New Roman" w:eastAsia="Times New Roman" w:hAnsi="Times New Roman" w:cs="Times New Roman"/>
+          <w:sz w:val="24"/>
+          <w:szCs w:val="24"/>
+        </w:rPr>
+        <w:t>End Time: 5:30 PM</w:t>
+      </w:r>
+    </w:p>
+    <w:p>
+      <w:pPr>
+        <w:rPr>
+          <w:rFonts w:ascii="Times New Roman" w:eastAsia="Times New Roman" w:hAnsi="Times New Roman" w:cs="Times New Roman"/>
+          <w:sz w:val="24"/>
+          <w:szCs w:val="24"/>
+        </w:rPr>
+      </w:pPr>
+      <w:r>
+        <w:rPr>
+          <w:rFonts w:ascii="Times New Roman" w:eastAsia="Times New Roman" w:hAnsi="Times New Roman" w:cs="Times New Roman"/>
+          <w:sz w:val="24"/>
+          <w:szCs w:val="24"/>
+        </w:rPr>
+        <w:lastRenderedPageBreak/>
+        <w:t xml:space="preserve">Met with product owner </w:t>
+      </w:r>
+      <w:proofErr w:type="spellStart"/>
+      <w:r>
+        <w:rPr>
+          <w:rFonts w:ascii="Times New Roman" w:eastAsia="Times New Roman" w:hAnsi="Times New Roman" w:cs="Times New Roman"/>
+          <w:sz w:val="24"/>
+          <w:szCs w:val="24"/>
+        </w:rPr>
+        <w:t>Masoud</w:t>
+      </w:r>
+      <w:proofErr w:type="spellEnd"/>
+      <w:r>
+        <w:rPr>
+          <w:rFonts w:ascii="Times New Roman" w:eastAsia="Times New Roman" w:hAnsi="Times New Roman" w:cs="Times New Roman"/>
+          <w:sz w:val="24"/>
+          <w:szCs w:val="24"/>
+        </w:rPr>
+        <w:t xml:space="preserve"> </w:t>
+      </w:r>
+      <w:proofErr w:type="spellStart"/>
+      <w:r>
+        <w:rPr>
+          <w:rFonts w:ascii="Times New Roman" w:eastAsia="Times New Roman" w:hAnsi="Times New Roman" w:cs="Times New Roman"/>
+          <w:sz w:val="24"/>
+          <w:szCs w:val="24"/>
+        </w:rPr>
+        <w:t>Sadjadi</w:t>
+      </w:r>
+      <w:proofErr w:type="spellEnd"/>
+      <w:r>
+        <w:rPr>
+          <w:rFonts w:ascii="Times New Roman" w:eastAsia="Times New Roman" w:hAnsi="Times New Roman" w:cs="Times New Roman"/>
+          <w:sz w:val="24"/>
+          <w:szCs w:val="24"/>
+        </w:rPr>
+        <w:t xml:space="preserve"> to present the users stories developed in Sprint 1. We agreed for Sprint 2 we should test all functionalities for the system and document the ones not performing as per the Product Owners expectations.</w:t>
+      </w:r>
     </w:p>
     <w:p>
       <w:pPr>
@@ -15652,19 +16015,17 @@
           <w:szCs w:val="23"/>
           <w:shd w:val="clear" w:color="auto" w:fill="FFFFFF"/>
         </w:rPr>
-        <w:t xml:space="preserve">"Bootstrap." </w:t>
-      </w:r>
-      <w:r>
-        <w:rPr>
-          <w:rFonts w:ascii="Times New Roman" w:eastAsia="Times New Roman" w:hAnsi="Times New Roman" w:cs="Times New Roman"/>
-          <w:i/>
-          <w:iCs/>
+        <w:t>Final Deliverable v4</w:t>
+      </w:r>
+      <w:r>
+        <w:rPr>
+          <w:rFonts w:ascii="Times New Roman" w:eastAsia="Times New Roman" w:hAnsi="Times New Roman" w:cs="Times New Roman"/>
           <w:color w:val="333333"/>
           <w:sz w:val="23"/>
           <w:szCs w:val="23"/>
           <w:shd w:val="clear" w:color="auto" w:fill="FFFFFF"/>
         </w:rPr>
-        <w:t>2.2.2 Documentation</w:t>
+        <w:t xml:space="preserve">.0. </w:t>
       </w:r>
       <w:r>
         <w:rPr>
@@ -15674,10 +16035,8 @@
           <w:szCs w:val="23"/>
           <w:shd w:val="clear" w:color="auto" w:fill="FFFFFF"/>
         </w:rPr>
-        <w:t xml:space="preserve">. </w:t>
-      </w:r>
-      <w:proofErr w:type="spellStart"/>
-      <w:proofErr w:type="gramStart"/>
+        <w:t>Fall</w:t>
+      </w:r>
       <w:r>
         <w:rPr>
           <w:rFonts w:ascii="Times New Roman" w:eastAsia="Times New Roman" w:hAnsi="Times New Roman" w:cs="Times New Roman"/>
@@ -15686,41 +16045,7 @@
           <w:szCs w:val="23"/>
           <w:shd w:val="clear" w:color="auto" w:fill="FFFFFF"/>
         </w:rPr>
-        <w:t>N.p</w:t>
-      </w:r>
-      <w:proofErr w:type="spellEnd"/>
-      <w:proofErr w:type="gramEnd"/>
-      <w:r>
-        <w:rPr>
-          <w:rFonts w:ascii="Times New Roman" w:eastAsia="Times New Roman" w:hAnsi="Times New Roman" w:cs="Times New Roman"/>
-          <w:color w:val="333333"/>
-          <w:sz w:val="23"/>
-          <w:szCs w:val="23"/>
-          <w:shd w:val="clear" w:color="auto" w:fill="FFFFFF"/>
-        </w:rPr>
-        <w:t xml:space="preserve">., </w:t>
-      </w:r>
-      <w:proofErr w:type="spellStart"/>
-      <w:r>
-        <w:rPr>
-          <w:rFonts w:ascii="Times New Roman" w:eastAsia="Times New Roman" w:hAnsi="Times New Roman" w:cs="Times New Roman"/>
-          <w:color w:val="333333"/>
-          <w:sz w:val="23"/>
-          <w:szCs w:val="23"/>
-          <w:shd w:val="clear" w:color="auto" w:fill="FFFFFF"/>
-        </w:rPr>
-        <w:t>n.d.</w:t>
-      </w:r>
-      <w:proofErr w:type="spellEnd"/>
-      <w:r>
-        <w:rPr>
-          <w:rFonts w:ascii="Times New Roman" w:eastAsia="Times New Roman" w:hAnsi="Times New Roman" w:cs="Times New Roman"/>
-          <w:color w:val="333333"/>
-          <w:sz w:val="23"/>
-          <w:szCs w:val="23"/>
-          <w:shd w:val="clear" w:color="auto" w:fill="FFFFFF"/>
-        </w:rPr>
-        <w:t xml:space="preserve"> Web. 24 July 2014. &lt;http://bootstrapdocs.com/v2.2.2/docs/&gt;.</w:t>
+        <w:t xml:space="preserve"> 2014.</w:t>
       </w:r>
     </w:p>
     <w:p>
@@ -15747,9 +16072,8 @@
           <w:szCs w:val="23"/>
           <w:shd w:val="clear" w:color="auto" w:fill="FFFFFF"/>
         </w:rPr>
-        <w:t xml:space="preserve">"Documentation." </w:t>
-      </w:r>
-      <w:proofErr w:type="spellStart"/>
+        <w:t xml:space="preserve">"Bootstrap." </w:t>
+      </w:r>
       <w:r>
         <w:rPr>
           <w:rFonts w:ascii="Times New Roman" w:eastAsia="Times New Roman" w:hAnsi="Times New Roman" w:cs="Times New Roman"/>
@@ -15760,9 +16084,92 @@
           <w:szCs w:val="23"/>
           <w:shd w:val="clear" w:color="auto" w:fill="FFFFFF"/>
         </w:rPr>
-        <w:t>Yii</w:t>
+        <w:t>2.2.2 Documentation</w:t>
+      </w:r>
+      <w:r>
+        <w:rPr>
+          <w:rFonts w:ascii="Times New Roman" w:eastAsia="Times New Roman" w:hAnsi="Times New Roman" w:cs="Times New Roman"/>
+          <w:color w:val="333333"/>
+          <w:sz w:val="23"/>
+          <w:szCs w:val="23"/>
+          <w:shd w:val="clear" w:color="auto" w:fill="FFFFFF"/>
+        </w:rPr>
+        <w:t xml:space="preserve">. </w:t>
+      </w:r>
+      <w:proofErr w:type="spellStart"/>
+      <w:proofErr w:type="gramStart"/>
+      <w:r>
+        <w:rPr>
+          <w:rFonts w:ascii="Times New Roman" w:eastAsia="Times New Roman" w:hAnsi="Times New Roman" w:cs="Times New Roman"/>
+          <w:color w:val="333333"/>
+          <w:sz w:val="23"/>
+          <w:szCs w:val="23"/>
+          <w:shd w:val="clear" w:color="auto" w:fill="FFFFFF"/>
+        </w:rPr>
+        <w:t>N.p</w:t>
       </w:r>
       <w:proofErr w:type="spellEnd"/>
+      <w:proofErr w:type="gramEnd"/>
+      <w:r>
+        <w:rPr>
+          <w:rFonts w:ascii="Times New Roman" w:eastAsia="Times New Roman" w:hAnsi="Times New Roman" w:cs="Times New Roman"/>
+          <w:color w:val="333333"/>
+          <w:sz w:val="23"/>
+          <w:szCs w:val="23"/>
+          <w:shd w:val="clear" w:color="auto" w:fill="FFFFFF"/>
+        </w:rPr>
+        <w:t xml:space="preserve">., </w:t>
+      </w:r>
+      <w:proofErr w:type="spellStart"/>
+      <w:r>
+        <w:rPr>
+          <w:rFonts w:ascii="Times New Roman" w:eastAsia="Times New Roman" w:hAnsi="Times New Roman" w:cs="Times New Roman"/>
+          <w:color w:val="333333"/>
+          <w:sz w:val="23"/>
+          <w:szCs w:val="23"/>
+          <w:shd w:val="clear" w:color="auto" w:fill="FFFFFF"/>
+        </w:rPr>
+        <w:t>n.d.</w:t>
+      </w:r>
+      <w:proofErr w:type="spellEnd"/>
+      <w:r>
+        <w:rPr>
+          <w:rFonts w:ascii="Times New Roman" w:eastAsia="Times New Roman" w:hAnsi="Times New Roman" w:cs="Times New Roman"/>
+          <w:color w:val="333333"/>
+          <w:sz w:val="23"/>
+          <w:szCs w:val="23"/>
+          <w:shd w:val="clear" w:color="auto" w:fill="FFFFFF"/>
+        </w:rPr>
+        <w:t xml:space="preserve"> Web. 24 July 2014. &lt;http://bootstrapdocs.com/v2.2.2/docs/&gt;.</w:t>
+      </w:r>
+    </w:p>
+    <w:p>
+      <w:pPr>
+        <w:numPr>
+          <w:ilvl w:val="0"/>
+          <w:numId w:val="27"/>
+        </w:numPr>
+        <w:shd w:val="clear" w:color="auto" w:fill="FFFFFF"/>
+        <w:spacing w:after="240" w:line="240" w:lineRule="auto"/>
+        <w:textAlignment w:val="baseline"/>
+        <w:rPr>
+          <w:rFonts w:ascii="Times New Roman" w:eastAsia="Times New Roman" w:hAnsi="Times New Roman" w:cs="Times New Roman"/>
+          <w:color w:val="333333"/>
+          <w:sz w:val="23"/>
+          <w:szCs w:val="23"/>
+        </w:rPr>
+      </w:pPr>
+      <w:r>
+        <w:rPr>
+          <w:rFonts w:ascii="Times New Roman" w:eastAsia="Times New Roman" w:hAnsi="Times New Roman" w:cs="Times New Roman"/>
+          <w:color w:val="333333"/>
+          <w:sz w:val="23"/>
+          <w:szCs w:val="23"/>
+          <w:shd w:val="clear" w:color="auto" w:fill="FFFFFF"/>
+        </w:rPr>
+        <w:t xml:space="preserve">"Documentation." </w:t>
+      </w:r>
+      <w:proofErr w:type="spellStart"/>
       <w:r>
         <w:rPr>
           <w:rFonts w:ascii="Times New Roman" w:eastAsia="Times New Roman" w:hAnsi="Times New Roman" w:cs="Times New Roman"/>
@@ -15773,85 +16180,9 @@
           <w:szCs w:val="23"/>
           <w:shd w:val="clear" w:color="auto" w:fill="FFFFFF"/>
         </w:rPr>
-        <w:t xml:space="preserve"> PHP Framework: Best for Web 2.0 Development</w:t>
-      </w:r>
-      <w:r>
-        <w:rPr>
-          <w:rFonts w:ascii="Times New Roman" w:eastAsia="Times New Roman" w:hAnsi="Times New Roman" w:cs="Times New Roman"/>
-          <w:color w:val="333333"/>
-          <w:sz w:val="23"/>
-          <w:szCs w:val="23"/>
-          <w:shd w:val="clear" w:color="auto" w:fill="FFFFFF"/>
-        </w:rPr>
-        <w:t xml:space="preserve">. </w:t>
-      </w:r>
-      <w:proofErr w:type="spellStart"/>
-      <w:proofErr w:type="gramStart"/>
-      <w:r>
-        <w:rPr>
-          <w:rFonts w:ascii="Times New Roman" w:eastAsia="Times New Roman" w:hAnsi="Times New Roman" w:cs="Times New Roman"/>
-          <w:color w:val="333333"/>
-          <w:sz w:val="23"/>
-          <w:szCs w:val="23"/>
-          <w:shd w:val="clear" w:color="auto" w:fill="FFFFFF"/>
-        </w:rPr>
-        <w:t>N.p</w:t>
+        <w:t>Yii</w:t>
       </w:r>
       <w:proofErr w:type="spellEnd"/>
-      <w:proofErr w:type="gramEnd"/>
-      <w:r>
-        <w:rPr>
-          <w:rFonts w:ascii="Times New Roman" w:eastAsia="Times New Roman" w:hAnsi="Times New Roman" w:cs="Times New Roman"/>
-          <w:color w:val="333333"/>
-          <w:sz w:val="23"/>
-          <w:szCs w:val="23"/>
-          <w:shd w:val="clear" w:color="auto" w:fill="FFFFFF"/>
-        </w:rPr>
-        <w:t xml:space="preserve">., </w:t>
-      </w:r>
-      <w:proofErr w:type="spellStart"/>
-      <w:r>
-        <w:rPr>
-          <w:rFonts w:ascii="Times New Roman" w:eastAsia="Times New Roman" w:hAnsi="Times New Roman" w:cs="Times New Roman"/>
-          <w:color w:val="333333"/>
-          <w:sz w:val="23"/>
-          <w:szCs w:val="23"/>
-          <w:shd w:val="clear" w:color="auto" w:fill="FFFFFF"/>
-        </w:rPr>
-        <w:t>n.d.</w:t>
-      </w:r>
-      <w:proofErr w:type="spellEnd"/>
-      <w:r>
-        <w:rPr>
-          <w:rFonts w:ascii="Times New Roman" w:eastAsia="Times New Roman" w:hAnsi="Times New Roman" w:cs="Times New Roman"/>
-          <w:color w:val="333333"/>
-          <w:sz w:val="23"/>
-          <w:szCs w:val="23"/>
-          <w:shd w:val="clear" w:color="auto" w:fill="FFFFFF"/>
-        </w:rPr>
-        <w:t xml:space="preserve"> Web. 24 July 2014. &lt;http://www.yiiframework.com/doc/&gt;</w:t>
-      </w:r>
-    </w:p>
-    <w:p>
-      <w:pPr>
-        <w:pStyle w:val="Heading1"/>
-        <w:rPr>
-          <w:rFonts w:ascii="Times New Roman" w:hAnsi="Times New Roman" w:cs="Times New Roman"/>
-          <w:sz w:val="24"/>
-          <w:szCs w:val="24"/>
-        </w:rPr>
-      </w:pPr>
-      <w:r>
-        <w:rPr>
-          <w:rFonts w:ascii="Times New Roman" w:eastAsia="Times New Roman" w:hAnsi="Times New Roman" w:cs="Times New Roman"/>
-          <w:color w:val="333333"/>
-          <w:sz w:val="23"/>
-          <w:szCs w:val="23"/>
-          <w:shd w:val="clear" w:color="auto" w:fill="FFFFFF"/>
-        </w:rPr>
-        <w:lastRenderedPageBreak/>
-        <w:t xml:space="preserve">Chacon, Scott. </w:t>
-      </w:r>
       <w:r>
         <w:rPr>
           <w:rFonts w:ascii="Times New Roman" w:eastAsia="Times New Roman" w:hAnsi="Times New Roman" w:cs="Times New Roman"/>
@@ -15862,9 +16193,84 @@
           <w:szCs w:val="23"/>
           <w:shd w:val="clear" w:color="auto" w:fill="FFFFFF"/>
         </w:rPr>
-        <w:t xml:space="preserve">Pro </w:t>
+        <w:t xml:space="preserve"> PHP Framework: Best for Web 2.0 Development</w:t>
+      </w:r>
+      <w:r>
+        <w:rPr>
+          <w:rFonts w:ascii="Times New Roman" w:eastAsia="Times New Roman" w:hAnsi="Times New Roman" w:cs="Times New Roman"/>
+          <w:color w:val="333333"/>
+          <w:sz w:val="23"/>
+          <w:szCs w:val="23"/>
+          <w:shd w:val="clear" w:color="auto" w:fill="FFFFFF"/>
+        </w:rPr>
+        <w:t xml:space="preserve">. </w:t>
       </w:r>
       <w:proofErr w:type="spellStart"/>
+      <w:proofErr w:type="gramStart"/>
+      <w:r>
+        <w:rPr>
+          <w:rFonts w:ascii="Times New Roman" w:eastAsia="Times New Roman" w:hAnsi="Times New Roman" w:cs="Times New Roman"/>
+          <w:color w:val="333333"/>
+          <w:sz w:val="23"/>
+          <w:szCs w:val="23"/>
+          <w:shd w:val="clear" w:color="auto" w:fill="FFFFFF"/>
+        </w:rPr>
+        <w:t>N.p</w:t>
+      </w:r>
+      <w:proofErr w:type="spellEnd"/>
+      <w:proofErr w:type="gramEnd"/>
+      <w:r>
+        <w:rPr>
+          <w:rFonts w:ascii="Times New Roman" w:eastAsia="Times New Roman" w:hAnsi="Times New Roman" w:cs="Times New Roman"/>
+          <w:color w:val="333333"/>
+          <w:sz w:val="23"/>
+          <w:szCs w:val="23"/>
+          <w:shd w:val="clear" w:color="auto" w:fill="FFFFFF"/>
+        </w:rPr>
+        <w:t xml:space="preserve">., </w:t>
+      </w:r>
+      <w:proofErr w:type="spellStart"/>
+      <w:r>
+        <w:rPr>
+          <w:rFonts w:ascii="Times New Roman" w:eastAsia="Times New Roman" w:hAnsi="Times New Roman" w:cs="Times New Roman"/>
+          <w:color w:val="333333"/>
+          <w:sz w:val="23"/>
+          <w:szCs w:val="23"/>
+          <w:shd w:val="clear" w:color="auto" w:fill="FFFFFF"/>
+        </w:rPr>
+        <w:t>n.d.</w:t>
+      </w:r>
+      <w:proofErr w:type="spellEnd"/>
+      <w:r>
+        <w:rPr>
+          <w:rFonts w:ascii="Times New Roman" w:eastAsia="Times New Roman" w:hAnsi="Times New Roman" w:cs="Times New Roman"/>
+          <w:color w:val="333333"/>
+          <w:sz w:val="23"/>
+          <w:szCs w:val="23"/>
+          <w:shd w:val="clear" w:color="auto" w:fill="FFFFFF"/>
+        </w:rPr>
+        <w:t xml:space="preserve"> Web. 24 July 2014. &lt;http://www.yiiframework.com/doc/&gt;</w:t>
+      </w:r>
+    </w:p>
+    <w:p>
+      <w:pPr>
+        <w:pStyle w:val="Heading1"/>
+        <w:rPr>
+          <w:rFonts w:ascii="Times New Roman" w:hAnsi="Times New Roman" w:cs="Times New Roman"/>
+          <w:sz w:val="24"/>
+          <w:szCs w:val="24"/>
+        </w:rPr>
+      </w:pPr>
+      <w:r>
+        <w:rPr>
+          <w:rFonts w:ascii="Times New Roman" w:eastAsia="Times New Roman" w:hAnsi="Times New Roman" w:cs="Times New Roman"/>
+          <w:color w:val="333333"/>
+          <w:sz w:val="23"/>
+          <w:szCs w:val="23"/>
+          <w:shd w:val="clear" w:color="auto" w:fill="FFFFFF"/>
+        </w:rPr>
+        <w:t xml:space="preserve">Chacon, Scott. </w:t>
+      </w:r>
       <w:r>
         <w:rPr>
           <w:rFonts w:ascii="Times New Roman" w:eastAsia="Times New Roman" w:hAnsi="Times New Roman" w:cs="Times New Roman"/>
@@ -15875,20 +16281,22 @@
           <w:szCs w:val="23"/>
           <w:shd w:val="clear" w:color="auto" w:fill="FFFFFF"/>
         </w:rPr>
-        <w:t>Git</w:t>
-      </w:r>
-      <w:proofErr w:type="spellEnd"/>
-      <w:r>
-        <w:rPr>
-          <w:rFonts w:ascii="Times New Roman" w:eastAsia="Times New Roman" w:hAnsi="Times New Roman" w:cs="Times New Roman"/>
+        <w:t xml:space="preserve">Pro </w:t>
+      </w:r>
+      <w:proofErr w:type="spellStart"/>
+      <w:r>
+        <w:rPr>
+          <w:rFonts w:ascii="Times New Roman" w:eastAsia="Times New Roman" w:hAnsi="Times New Roman" w:cs="Times New Roman"/>
+          <w:i/>
+          <w:iCs/>
           <w:color w:val="333333"/>
           <w:sz w:val="23"/>
           <w:szCs w:val="23"/>
           <w:shd w:val="clear" w:color="auto" w:fill="FFFFFF"/>
         </w:rPr>
-        <w:t xml:space="preserve">. Berkeley, CA: </w:t>
-      </w:r>
-      <w:proofErr w:type="spellStart"/>
+        <w:t>Git</w:t>
+      </w:r>
+      <w:proofErr w:type="spellEnd"/>
       <w:r>
         <w:rPr>
           <w:rFonts w:ascii="Times New Roman" w:eastAsia="Times New Roman" w:hAnsi="Times New Roman" w:cs="Times New Roman"/>
@@ -15897,9 +16305,9 @@
           <w:szCs w:val="23"/>
           <w:shd w:val="clear" w:color="auto" w:fill="FFFFFF"/>
         </w:rPr>
-        <w:t>Apress</w:t>
-      </w:r>
-      <w:proofErr w:type="spellEnd"/>
+        <w:t xml:space="preserve">. Berkeley, CA: </w:t>
+      </w:r>
+      <w:proofErr w:type="spellStart"/>
       <w:r>
         <w:rPr>
           <w:rFonts w:ascii="Times New Roman" w:eastAsia="Times New Roman" w:hAnsi="Times New Roman" w:cs="Times New Roman"/>
@@ -15908,6 +16316,17 @@
           <w:szCs w:val="23"/>
           <w:shd w:val="clear" w:color="auto" w:fill="FFFFFF"/>
         </w:rPr>
+        <w:t>Apress</w:t>
+      </w:r>
+      <w:proofErr w:type="spellEnd"/>
+      <w:r>
+        <w:rPr>
+          <w:rFonts w:ascii="Times New Roman" w:eastAsia="Times New Roman" w:hAnsi="Times New Roman" w:cs="Times New Roman"/>
+          <w:color w:val="333333"/>
+          <w:sz w:val="23"/>
+          <w:szCs w:val="23"/>
+          <w:shd w:val="clear" w:color="auto" w:fill="FFFFFF"/>
+        </w:rPr>
         <w:t>, 2009. Online. &lt;http://git-scm.com/book/en/Getting-Started&gt;</w:t>
       </w:r>
       <w:bookmarkStart w:id="24" w:name="_Toc404468570"/>
@@ -15929,7 +16348,7 @@
           <w:szCs w:val="24"/>
         </w:rPr>
         <w:pict>
-          <v:rect id="Rectangle 2" o:spid="_x0000_s1035" alt="https://lh5.googleusercontent.com/KgScsD8vhbnDRKmbJ8Gm0ZT3imX5QL8q9cJp4QEiIlPl6QqTu0cs1suh9FcyR-RxV61VhTr6Gg8gQEP974DU0zRqt5hL6wYVkii6C0egX2lzJ5Omy7zdFlQhA8uvit35brh3PLmGAj8" style="width:23.65pt;height:23.65pt;visibility:visible;mso-wrap-style:square;mso-left-percent:-10001;mso-top-percent:-10001;mso-position-horizontal:absolute;mso-position-horizontal-relative:char;mso-position-vertical:absolute;mso-position-vertical-relative:line;mso-left-percent:-10001;mso-top-percent:-10001;v-text-anchor:top" filled="f" stroked="f">
+          <v:rect id="Rectangle 2" o:spid="_x0000_s1032" alt="https://lh5.googleusercontent.com/KgScsD8vhbnDRKmbJ8Gm0ZT3imX5QL8q9cJp4QEiIlPl6QqTu0cs1suh9FcyR-RxV61VhTr6Gg8gQEP974DU0zRqt5hL6wYVkii6C0egX2lzJ5Omy7zdFlQhA8uvit35brh3PLmGAj8" style="width:23.65pt;height:23.65pt;visibility:visible;mso-wrap-style:square;mso-left-percent:-10001;mso-top-percent:-10001;mso-position-horizontal:absolute;mso-position-horizontal-relative:char;mso-position-vertical:absolute;mso-position-vertical-relative:line;mso-left-percent:-10001;mso-top-percent:-10001;v-text-anchor:top" filled="f" stroked="f">
             <o:lock v:ext="edit" aspectratio="t"/>
             <w10:anchorlock/>
           </v:rect>
@@ -15947,7 +16366,7 @@
       </w:r>
     </w:p>
     <w:sectPr>
-      <w:footerReference w:type="default" r:id="rId31"/>
+      <w:footerReference w:type="default" r:id="rId32"/>
       <w:pgSz w:w="12240" w:h="15840"/>
       <w:pgMar w:top="1440" w:right="1440" w:bottom="1440" w:left="1440" w:header="720" w:footer="720" w:gutter="0"/>
       <w:pgNumType w:start="0"/>
@@ -16145,7 +16564,7 @@
               <w:sz w:val="18"/>
               <w:szCs w:val="18"/>
             </w:rPr>
-            <w:t>33</w:t>
+            <w:t>35</w:t>
           </w:r>
           <w:r>
             <w:rPr>
@@ -20963,7 +21382,7 @@
 </file>
 
 <file path=customXml/itemProps2.xml><?xml version="1.0" encoding="utf-8"?>
-<ds:datastoreItem xmlns:ds="http://schemas.openxmlformats.org/officeDocument/2006/customXml" ds:itemID="{54281C72-F90F-4493-9DF1-8369E9B8E997}">
+<ds:datastoreItem xmlns:ds="http://schemas.openxmlformats.org/officeDocument/2006/customXml" ds:itemID="{9268B465-A80F-48F6-8FC2-CD6A94AC207B}">
   <ds:schemaRefs>
     <ds:schemaRef ds:uri="http://schemas.openxmlformats.org/officeDocument/2006/bibliography"/>
   </ds:schemaRefs>

</xml_diff>